<commit_message>
cleaned up code and moved S_update in other folder
</commit_message>
<xml_diff>
--- a/SID-manual.docx
+++ b/SID-manual.docx
@@ -3234,14 +3234,24 @@
       <w:r>
         <w:t xml:space="preserve">Figure </w:t>
       </w:r>
-      <w:fldSimple w:instr=" SEQ Figure \* ARABIC ">
-        <w:r>
-          <w:rPr>
-            <w:noProof/>
-          </w:rPr>
-          <w:t>1</w:t>
-        </w:r>
-      </w:fldSimple>
+      <w:r>
+        <w:fldChar w:fldCharType="begin"/>
+      </w:r>
+      <w:r>
+        <w:instrText xml:space="preserve"> SEQ Figure \* ARABIC </w:instrText>
+      </w:r>
+      <w:r>
+        <w:fldChar w:fldCharType="separate"/>
+      </w:r>
+      <w:r>
+        <w:rPr>
+          <w:noProof/>
+        </w:rPr>
+        <w:t>1</w:t>
+      </w:r>
+      <w:r>
+        <w:fldChar w:fldCharType="end"/>
+      </w:r>
       <w:r>
         <w:t xml:space="preserve">: </w:t>
       </w:r>
@@ -4974,14 +4984,24 @@
       <w:r>
         <w:t xml:space="preserve">Figure </w:t>
       </w:r>
-      <w:fldSimple w:instr=" SEQ Figure \* ARABIC ">
-        <w:r>
-          <w:rPr>
-            <w:noProof/>
-          </w:rPr>
-          <w:t>2</w:t>
-        </w:r>
-      </w:fldSimple>
+      <w:r>
+        <w:fldChar w:fldCharType="begin"/>
+      </w:r>
+      <w:r>
+        <w:instrText xml:space="preserve"> SEQ Figure \* ARABIC </w:instrText>
+      </w:r>
+      <w:r>
+        <w:fldChar w:fldCharType="separate"/>
+      </w:r>
+      <w:r>
+        <w:rPr>
+          <w:noProof/>
+        </w:rPr>
+        <w:t>2</w:t>
+      </w:r>
+      <w:r>
+        <w:fldChar w:fldCharType="end"/>
+      </w:r>
       <w:r>
         <w:t>: Case 1</w:t>
       </w:r>
@@ -5038,14 +5058,24 @@
       <w:r>
         <w:t xml:space="preserve">Figure </w:t>
       </w:r>
-      <w:fldSimple w:instr=" SEQ Figure \* ARABIC ">
-        <w:r>
-          <w:rPr>
-            <w:noProof/>
-          </w:rPr>
-          <w:t>3</w:t>
-        </w:r>
-      </w:fldSimple>
+      <w:r>
+        <w:fldChar w:fldCharType="begin"/>
+      </w:r>
+      <w:r>
+        <w:instrText xml:space="preserve"> SEQ Figure \* ARABIC </w:instrText>
+      </w:r>
+      <w:r>
+        <w:fldChar w:fldCharType="separate"/>
+      </w:r>
+      <w:r>
+        <w:rPr>
+          <w:noProof/>
+        </w:rPr>
+        <w:t>3</w:t>
+      </w:r>
+      <w:r>
+        <w:fldChar w:fldCharType="end"/>
+      </w:r>
       <w:r>
         <w:t>: Case 2</w:t>
       </w:r>
@@ -5102,14 +5132,24 @@
       <w:r>
         <w:t xml:space="preserve">Figure </w:t>
       </w:r>
-      <w:fldSimple w:instr=" SEQ Figure \* ARABIC ">
-        <w:r>
-          <w:rPr>
-            <w:noProof/>
-          </w:rPr>
-          <w:t>4</w:t>
-        </w:r>
-      </w:fldSimple>
+      <w:r>
+        <w:fldChar w:fldCharType="begin"/>
+      </w:r>
+      <w:r>
+        <w:instrText xml:space="preserve"> SEQ Figure \* ARABIC </w:instrText>
+      </w:r>
+      <w:r>
+        <w:fldChar w:fldCharType="separate"/>
+      </w:r>
+      <w:r>
+        <w:rPr>
+          <w:noProof/>
+        </w:rPr>
+        <w:t>4</w:t>
+      </w:r>
+      <w:r>
+        <w:fldChar w:fldCharType="end"/>
+      </w:r>
       <w:r>
         <w:t>: Case 3</w:t>
       </w:r>
@@ -7294,15 +7334,1474 @@
           <w:rFonts w:eastAsiaTheme="minorEastAsia"/>
         </w:rPr>
       </w:pPr>
+      <w:r>
+        <w:rPr>
+          <w:rFonts w:eastAsiaTheme="minorEastAsia"/>
+        </w:rPr>
+        <w:t>The generation of the library of LFM patterns of each of the putative neurons found by the segmentation</w:t>
+      </w:r>
+      <w:r>
+        <w:rPr>
+          <w:rFonts w:eastAsiaTheme="minorEastAsia"/>
+        </w:rPr>
+        <w:t xml:space="preserve"> may be performed by one of two algorithms</w:t>
+      </w:r>
+      <w:r>
+        <w:rPr>
+          <w:rFonts w:eastAsiaTheme="minorEastAsia"/>
+        </w:rPr>
+        <w:t xml:space="preserve">. </w:t>
+      </w:r>
+      <w:r>
+        <w:rPr>
+          <w:rFonts w:eastAsiaTheme="minorEastAsia"/>
+        </w:rPr>
+        <w:br/>
+      </w:r>
+      <w:r>
+        <w:rPr>
+          <w:rFonts w:eastAsiaTheme="minorEastAsia"/>
+        </w:rPr>
+        <w:br/>
+      </w:r>
+      <w:r>
+        <w:rPr>
+          <w:rFonts w:eastAsiaTheme="minorEastAsia"/>
+        </w:rPr>
+        <w:t xml:space="preserve">The first algorithm called </w:t>
+      </w:r>
+      <w:proofErr w:type="spellStart"/>
+      <w:r>
+        <w:rPr>
+          <w:rFonts w:eastAsiaTheme="minorEastAsia"/>
+          <w:i/>
+          <w:sz w:val="20"/>
+          <w:szCs w:val="20"/>
+        </w:rPr>
+        <w:t>generate_LFM_library</w:t>
+      </w:r>
+      <w:proofErr w:type="spellEnd"/>
+      <w:r>
+        <w:rPr>
+          <w:rFonts w:eastAsiaTheme="minorEastAsia"/>
+          <w:i/>
+          <w:sz w:val="20"/>
+          <w:szCs w:val="20"/>
+        </w:rPr>
+        <w:t xml:space="preserve"> _CPU</w:t>
+      </w:r>
+      <w:r>
+        <w:rPr>
+          <w:rFonts w:eastAsiaTheme="minorEastAsia"/>
+        </w:rPr>
+        <w:t xml:space="preserve">, produces the LFM pattern corresponding to a binary ball of radius </w:t>
+      </w:r>
+      <w:proofErr w:type="spellStart"/>
+      <w:r>
+        <w:rPr>
+          <w:rFonts w:eastAsiaTheme="minorEastAsia"/>
+          <w:b/>
+          <w:i/>
+          <w:sz w:val="20"/>
+          <w:szCs w:val="20"/>
+        </w:rPr>
+        <w:t>SID_</w:t>
+      </w:r>
+      <w:proofErr w:type="gramStart"/>
+      <w:r>
+        <w:rPr>
+          <w:rFonts w:eastAsiaTheme="minorEastAsia"/>
+          <w:b/>
+          <w:i/>
+          <w:sz w:val="20"/>
+          <w:szCs w:val="20"/>
+        </w:rPr>
+        <w:t>output.neur</w:t>
+      </w:r>
+      <w:proofErr w:type="gramEnd"/>
+      <w:r>
+        <w:rPr>
+          <w:rFonts w:eastAsiaTheme="minorEastAsia"/>
+          <w:b/>
+          <w:i/>
+          <w:sz w:val="20"/>
+          <w:szCs w:val="20"/>
+        </w:rPr>
+        <w:t>_rad</w:t>
+      </w:r>
+      <w:proofErr w:type="spellEnd"/>
+      <w:r>
+        <w:rPr>
+          <w:rFonts w:eastAsiaTheme="minorEastAsia"/>
+        </w:rPr>
+        <w:t xml:space="preserve"> at the location of the neuron</w:t>
+      </w:r>
+      <w:r>
+        <w:rPr>
+          <w:rFonts w:eastAsiaTheme="minorEastAsia"/>
+        </w:rPr>
+        <w:t>, using a sparse forward projection algorithm.</w:t>
+      </w:r>
+    </w:p>
+    <w:p>
+      <w:pPr>
+        <w:rPr>
+          <w:rFonts w:eastAsiaTheme="minorEastAsia"/>
+        </w:rPr>
+      </w:pPr>
+      <w:r>
+        <w:rPr>
+          <w:rFonts w:eastAsiaTheme="minorEastAsia"/>
+        </w:rPr>
+        <w:t xml:space="preserve">The second algorithm called </w:t>
+      </w:r>
+      <w:proofErr w:type="spellStart"/>
+      <w:r>
+        <w:rPr>
+          <w:rFonts w:eastAsiaTheme="minorEastAsia"/>
+          <w:i/>
+          <w:sz w:val="20"/>
+          <w:szCs w:val="20"/>
+        </w:rPr>
+        <w:t>generate_LFM_library_CPU</w:t>
+      </w:r>
+      <w:proofErr w:type="spellEnd"/>
+      <w:r>
+        <w:rPr>
+          <w:rFonts w:eastAsiaTheme="minorEastAsia"/>
+        </w:rPr>
+        <w:t xml:space="preserve">, is a little bit more involved. It needs the information in which of the low rank NNMF components the putative neurons were found and produces for each neuron the LFM-forward-projection of the Volume containing the average of the reconstructed NNMF components where the neuron was found in a cube of length </w:t>
+      </w:r>
+      <w:proofErr w:type="spellStart"/>
+      <w:r>
+        <w:rPr>
+          <w:rFonts w:eastAsiaTheme="minorEastAsia"/>
+          <w:b/>
+          <w:i/>
+          <w:sz w:val="20"/>
+          <w:szCs w:val="20"/>
+        </w:rPr>
+        <w:t>Input.neur_rad</w:t>
+      </w:r>
+      <w:proofErr w:type="spellEnd"/>
+      <w:r>
+        <w:rPr>
+          <w:rFonts w:eastAsiaTheme="minorEastAsia"/>
+        </w:rPr>
+        <w:t xml:space="preserve">. </w:t>
+      </w:r>
+      <w:r>
+        <w:rPr>
+          <w:rFonts w:eastAsiaTheme="minorEastAsia"/>
+        </w:rPr>
+        <w:br/>
+        <w:t xml:space="preserve">This results in a better initial guess of the </w:t>
+      </w:r>
+      <w:proofErr w:type="spellStart"/>
+      <w:r>
+        <w:rPr>
+          <w:rFonts w:eastAsiaTheme="minorEastAsia"/>
+        </w:rPr>
+        <w:t>LFM_library</w:t>
+      </w:r>
+      <w:proofErr w:type="spellEnd"/>
+      <w:r>
+        <w:rPr>
+          <w:rFonts w:eastAsiaTheme="minorEastAsia"/>
+        </w:rPr>
+        <w:t xml:space="preserve">, but needs GPU support to do this in an acceptable amount of time. </w:t>
+      </w:r>
+    </w:p>
+    <w:p>
+      <w:pPr>
+        <w:rPr>
+          <w:rFonts w:eastAsiaTheme="minorEastAsia"/>
+        </w:rPr>
+      </w:pPr>
+      <w:r>
+        <w:rPr>
+          <w:rFonts w:eastAsiaTheme="minorEastAsia"/>
+        </w:rPr>
+        <w:t xml:space="preserve">The first algorithm will be used automatically if no GPU support is selected. If you wish to use the first </w:t>
+      </w:r>
+      <w:r>
+        <w:rPr>
+          <w:rFonts w:eastAsiaTheme="minorEastAsia"/>
+        </w:rPr>
+        <w:t>algorithm but</w:t>
+      </w:r>
+      <w:r>
+        <w:rPr>
+          <w:rFonts w:eastAsiaTheme="minorEastAsia"/>
+        </w:rPr>
+        <w:t xml:space="preserve"> want to use GPU support in the rest of SID-algorithm, then set </w:t>
+      </w:r>
+      <w:r>
+        <w:rPr>
+          <w:rFonts w:eastAsiaTheme="minorEastAsia"/>
+          <w:b/>
+          <w:i/>
+          <w:color w:val="0070C0"/>
+          <w:sz w:val="20"/>
+          <w:szCs w:val="20"/>
+        </w:rPr>
+        <w:t>Input.</w:t>
+      </w:r>
+      <w:r>
+        <w:rPr>
+          <w:b/>
+          <w:i/>
+          <w:color w:val="0070C0"/>
+          <w:sz w:val="20"/>
+          <w:szCs w:val="20"/>
+        </w:rPr>
+        <w:t xml:space="preserve"> </w:t>
+      </w:r>
+      <w:proofErr w:type="spellStart"/>
+      <w:r>
+        <w:rPr>
+          <w:rFonts w:eastAsiaTheme="minorEastAsia"/>
+          <w:b/>
+          <w:i/>
+          <w:color w:val="0070C0"/>
+          <w:sz w:val="20"/>
+          <w:szCs w:val="20"/>
+        </w:rPr>
+        <w:t>use_std_GLL</w:t>
+      </w:r>
+      <w:proofErr w:type="spellEnd"/>
+      <w:r>
+        <w:rPr>
+          <w:rFonts w:eastAsiaTheme="minorEastAsia"/>
+        </w:rPr>
+        <w:t xml:space="preserve"> true.</w:t>
+      </w:r>
+    </w:p>
+    <w:p>
+      <w:pPr>
+        <w:rPr>
+          <w:rFonts w:asciiTheme="majorHAnsi" w:eastAsiaTheme="majorEastAsia" w:hAnsiTheme="majorHAnsi" w:cstheme="majorBidi"/>
+          <w:color w:val="2F5496" w:themeColor="accent1" w:themeShade="BF"/>
+          <w:sz w:val="32"/>
+          <w:szCs w:val="32"/>
+        </w:rPr>
+      </w:pPr>
+      <w:r>
+        <w:br w:type="page"/>
+      </w:r>
+    </w:p>
+    <w:p>
+      <w:pPr>
+        <w:pStyle w:val="berschrift1"/>
+      </w:pPr>
+      <w:r>
+        <w:lastRenderedPageBreak/>
+        <w:t>SID-sub-routines</w:t>
+      </w:r>
+    </w:p>
+    <w:p>
+      <w:r>
+        <w:br/>
+      </w:r>
+      <w:r>
+        <w:t>This chapter contains detailed descriptions of the various SID-sub-routines. As well as hints for troubleshooting those sub-routines.</w:t>
+      </w:r>
+    </w:p>
+    <w:p/>
+    <w:p>
+      <w:r>
+        <w:rPr>
+          <w:noProof/>
+        </w:rPr>
+        <w:drawing>
+          <wp:inline distT="0" distB="0" distL="0" distR="0" wp14:anchorId="61B6B993" wp14:editId="28E8538D">
+            <wp:extent cx="5972810" cy="3717290"/>
+            <wp:effectExtent l="0" t="0" r="8890" b="0"/>
+            <wp:docPr id="6" name="Grafik 6"/>
+            <wp:cNvGraphicFramePr>
+              <a:graphicFrameLocks xmlns:a="http://schemas.openxmlformats.org/drawingml/2006/main" noChangeAspect="1"/>
+            </wp:cNvGraphicFramePr>
+            <a:graphic xmlns:a="http://schemas.openxmlformats.org/drawingml/2006/main">
+              <a:graphicData uri="http://schemas.openxmlformats.org/drawingml/2006/picture">
+                <pic:pic xmlns:pic="http://schemas.openxmlformats.org/drawingml/2006/picture">
+                  <pic:nvPicPr>
+                    <pic:cNvPr id="1" name=""/>
+                    <pic:cNvPicPr/>
+                  </pic:nvPicPr>
+                  <pic:blipFill>
+                    <a:blip r:embed="rId11"/>
+                    <a:stretch>
+                      <a:fillRect/>
+                    </a:stretch>
+                  </pic:blipFill>
+                  <pic:spPr>
+                    <a:xfrm>
+                      <a:off x="0" y="0"/>
+                      <a:ext cx="5972810" cy="3717290"/>
+                    </a:xfrm>
+                    <a:prstGeom prst="rect">
+                      <a:avLst/>
+                    </a:prstGeom>
+                  </pic:spPr>
+                </pic:pic>
+              </a:graphicData>
+            </a:graphic>
+          </wp:inline>
+        </w:drawing>
+      </w:r>
+    </w:p>
+    <w:p>
+      <w:r>
+        <w:t>To compute the standard deviation image of the difference of a movie and a tensor product, without computing the difference, therefore saving memory, I expanded the expression for the computation of the variance and reformulated each summand in terms of movie and factors of the tensor product.</w:t>
+      </w:r>
+    </w:p>
+    <w:p>
+      <w:pPr>
+        <w:pStyle w:val="berschrift1"/>
+      </w:pPr>
+    </w:p>
+    <w:p>
+      <w:pPr>
+        <w:pStyle w:val="berschrift1"/>
+      </w:pPr>
+      <w:r>
+        <w:rPr>
+          <w:noProof/>
+        </w:rPr>
+        <w:drawing>
+          <wp:inline distT="0" distB="0" distL="0" distR="0" wp14:anchorId="14F07A01" wp14:editId="08BA34E8">
+            <wp:extent cx="5972810" cy="4767580"/>
+            <wp:effectExtent l="0" t="0" r="8890" b="0"/>
+            <wp:docPr id="7" name="Grafik 7"/>
+            <wp:cNvGraphicFramePr>
+              <a:graphicFrameLocks xmlns:a="http://schemas.openxmlformats.org/drawingml/2006/main" noChangeAspect="1"/>
+            </wp:cNvGraphicFramePr>
+            <a:graphic xmlns:a="http://schemas.openxmlformats.org/drawingml/2006/main">
+              <a:graphicData uri="http://schemas.openxmlformats.org/drawingml/2006/picture">
+                <pic:pic xmlns:pic="http://schemas.openxmlformats.org/drawingml/2006/picture">
+                  <pic:nvPicPr>
+                    <pic:cNvPr id="1" name=""/>
+                    <pic:cNvPicPr/>
+                  </pic:nvPicPr>
+                  <pic:blipFill>
+                    <a:blip r:embed="rId12"/>
+                    <a:stretch>
+                      <a:fillRect/>
+                    </a:stretch>
+                  </pic:blipFill>
+                  <pic:spPr>
+                    <a:xfrm>
+                      <a:off x="0" y="0"/>
+                      <a:ext cx="5972810" cy="4767580"/>
+                    </a:xfrm>
+                    <a:prstGeom prst="rect">
+                      <a:avLst/>
+                    </a:prstGeom>
+                  </pic:spPr>
+                </pic:pic>
+              </a:graphicData>
+            </a:graphic>
+          </wp:inline>
+        </w:drawing>
+      </w:r>
+    </w:p>
+    <w:p/>
+    <w:p>
+      <w:r>
+        <w:t xml:space="preserve">This algorithm </w:t>
+      </w:r>
+      <w:proofErr w:type="gramStart"/>
+      <w:r>
+        <w:t>perform</w:t>
+      </w:r>
+      <w:proofErr w:type="gramEnd"/>
+      <w:r>
+        <w:t xml:space="preserve"> a form a </w:t>
+      </w:r>
+      <w:proofErr w:type="spellStart"/>
+      <w:r>
+        <w:t>blockwise</w:t>
+      </w:r>
+      <w:proofErr w:type="spellEnd"/>
+      <w:r>
+        <w:t xml:space="preserve"> gradient descent on the objective function</w:t>
+      </w:r>
+    </w:p>
+    <w:p>
+      <w:pPr>
+        <w:rPr>
+          <w:rFonts w:eastAsiaTheme="minorEastAsia"/>
+        </w:rPr>
+      </w:pPr>
+      <m:oMathPara>
+        <m:oMath>
+          <m:r>
+            <w:rPr>
+              <w:rFonts w:ascii="Cambria Math" w:hAnsi="Cambria Math"/>
+            </w:rPr>
+            <m:t>L</m:t>
+          </m:r>
+          <m:d>
+            <m:dPr>
+              <m:ctrlPr>
+                <w:rPr>
+                  <w:rFonts w:ascii="Cambria Math" w:hAnsi="Cambria Math"/>
+                  <w:i/>
+                </w:rPr>
+              </m:ctrlPr>
+            </m:dPr>
+            <m:e>
+              <m:r>
+                <w:rPr>
+                  <w:rFonts w:ascii="Cambria Math" w:hAnsi="Cambria Math"/>
+                </w:rPr>
+                <m:t>s,t</m:t>
+              </m:r>
+            </m:e>
+          </m:d>
+          <m:r>
+            <w:rPr>
+              <w:rFonts w:ascii="Cambria Math" w:hAnsi="Cambria Math"/>
+            </w:rPr>
+            <m:t>=</m:t>
+          </m:r>
+          <m:nary>
+            <m:naryPr>
+              <m:chr m:val="∑"/>
+              <m:supHide m:val="1"/>
+              <m:ctrlPr>
+                <w:rPr>
+                  <w:rFonts w:ascii="Cambria Math" w:hAnsi="Cambria Math"/>
+                  <w:i/>
+                </w:rPr>
+              </m:ctrlPr>
+            </m:naryPr>
+            <m:sub>
+              <m:r>
+                <w:rPr>
+                  <w:rFonts w:ascii="Cambria Math" w:hAnsi="Cambria Math"/>
+                </w:rPr>
+                <m:t>ij</m:t>
+              </m:r>
+            </m:sub>
+            <m:sup/>
+            <m:e>
+              <m:sSup>
+                <m:sSupPr>
+                  <m:ctrlPr>
+                    <w:rPr>
+                      <w:rFonts w:ascii="Cambria Math" w:hAnsi="Cambria Math"/>
+                      <w:i/>
+                    </w:rPr>
+                  </m:ctrlPr>
+                </m:sSupPr>
+                <m:e>
+                  <m:d>
+                    <m:dPr>
+                      <m:ctrlPr>
+                        <w:rPr>
+                          <w:rFonts w:ascii="Cambria Math" w:hAnsi="Cambria Math"/>
+                          <w:i/>
+                        </w:rPr>
+                      </m:ctrlPr>
+                    </m:dPr>
+                    <m:e>
+                      <m:sSub>
+                        <m:sSubPr>
+                          <m:ctrlPr>
+                            <w:rPr>
+                              <w:rFonts w:ascii="Cambria Math" w:hAnsi="Cambria Math"/>
+                              <w:i/>
+                            </w:rPr>
+                          </m:ctrlPr>
+                        </m:sSubPr>
+                        <m:e>
+                          <m:r>
+                            <w:rPr>
+                              <w:rFonts w:ascii="Cambria Math" w:hAnsi="Cambria Math"/>
+                            </w:rPr>
+                            <m:t>Y</m:t>
+                          </m:r>
+                        </m:e>
+                        <m:sub>
+                          <m:r>
+                            <w:rPr>
+                              <w:rFonts w:ascii="Cambria Math" w:hAnsi="Cambria Math"/>
+                            </w:rPr>
+                            <m:t>ij</m:t>
+                          </m:r>
+                        </m:sub>
+                      </m:sSub>
+                      <m:r>
+                        <w:rPr>
+                          <w:rFonts w:ascii="Cambria Math" w:hAnsi="Cambria Math"/>
+                        </w:rPr>
+                        <m:t>-</m:t>
+                      </m:r>
+                      <m:sSub>
+                        <m:sSubPr>
+                          <m:ctrlPr>
+                            <w:rPr>
+                              <w:rFonts w:ascii="Cambria Math" w:hAnsi="Cambria Math"/>
+                              <w:i/>
+                            </w:rPr>
+                          </m:ctrlPr>
+                        </m:sSubPr>
+                        <m:e>
+                          <m:r>
+                            <w:rPr>
+                              <w:rFonts w:ascii="Cambria Math" w:hAnsi="Cambria Math"/>
+                            </w:rPr>
+                            <m:t>s</m:t>
+                          </m:r>
+                        </m:e>
+                        <m:sub>
+                          <m:r>
+                            <w:rPr>
+                              <w:rFonts w:ascii="Cambria Math" w:hAnsi="Cambria Math"/>
+                            </w:rPr>
+                            <m:t>i</m:t>
+                          </m:r>
+                        </m:sub>
+                      </m:sSub>
+                      <m:sSub>
+                        <m:sSubPr>
+                          <m:ctrlPr>
+                            <w:rPr>
+                              <w:rFonts w:ascii="Cambria Math" w:hAnsi="Cambria Math"/>
+                              <w:i/>
+                            </w:rPr>
+                          </m:ctrlPr>
+                        </m:sSubPr>
+                        <m:e>
+                          <m:r>
+                            <w:rPr>
+                              <w:rFonts w:ascii="Cambria Math" w:hAnsi="Cambria Math"/>
+                            </w:rPr>
+                            <m:t>t</m:t>
+                          </m:r>
+                        </m:e>
+                        <m:sub>
+                          <m:r>
+                            <w:rPr>
+                              <w:rFonts w:ascii="Cambria Math" w:hAnsi="Cambria Math"/>
+                            </w:rPr>
+                            <m:t>j</m:t>
+                          </m:r>
+                        </m:sub>
+                      </m:sSub>
+                    </m:e>
+                  </m:d>
+                </m:e>
+                <m:sup>
+                  <m:r>
+                    <w:rPr>
+                      <w:rFonts w:ascii="Cambria Math" w:hAnsi="Cambria Math"/>
+                    </w:rPr>
+                    <m:t>2</m:t>
+                  </m:r>
+                </m:sup>
+              </m:sSup>
+            </m:e>
+          </m:nary>
+        </m:oMath>
+      </m:oMathPara>
+    </w:p>
+    <w:p>
+      <w:proofErr w:type="spellStart"/>
+      <w:r>
+        <w:t>Here s</w:t>
+      </w:r>
+      <w:proofErr w:type="spellEnd"/>
+      <w:r>
+        <w:t xml:space="preserve"> corresponds to </w:t>
+      </w:r>
+      <w:proofErr w:type="spellStart"/>
+      <w:r>
+        <w:rPr>
+          <w:i/>
+        </w:rPr>
+        <w:t>bg_spatial</w:t>
+      </w:r>
+      <w:proofErr w:type="spellEnd"/>
+      <w:r>
+        <w:t xml:space="preserve">, and t corresponds to </w:t>
+      </w:r>
+      <w:proofErr w:type="spellStart"/>
+      <w:r>
+        <w:rPr>
+          <w:i/>
+        </w:rPr>
+        <w:t>bg_temporal</w:t>
+      </w:r>
+      <w:proofErr w:type="spellEnd"/>
+      <w:r>
+        <w:t>. This can be seen when we calculate the gradient along s and t:</w:t>
+      </w:r>
+    </w:p>
+    <w:p>
+      <w:pPr>
+        <w:rPr>
+          <w:rFonts w:eastAsiaTheme="minorEastAsia"/>
+        </w:rPr>
+      </w:pPr>
+      <m:oMathPara>
+        <m:oMath>
+          <m:sSub>
+            <m:sSubPr>
+              <m:ctrlPr>
+                <w:rPr>
+                  <w:rFonts w:ascii="Cambria Math" w:hAnsi="Cambria Math"/>
+                  <w:i/>
+                </w:rPr>
+              </m:ctrlPr>
+            </m:sSubPr>
+            <m:e>
+              <m:r>
+                <w:rPr>
+                  <w:rFonts w:ascii="Cambria Math" w:hAnsi="Cambria Math"/>
+                </w:rPr>
+                <m:t>D</m:t>
+              </m:r>
+            </m:e>
+            <m:sub>
+              <m:r>
+                <w:rPr>
+                  <w:rFonts w:ascii="Cambria Math" w:hAnsi="Cambria Math"/>
+                </w:rPr>
+                <m:t>s</m:t>
+              </m:r>
+            </m:sub>
+          </m:sSub>
+          <m:r>
+            <w:rPr>
+              <w:rFonts w:ascii="Cambria Math" w:hAnsi="Cambria Math"/>
+            </w:rPr>
+            <m:t>L=2(</m:t>
+          </m:r>
+          <m:sSubSup>
+            <m:sSubSupPr>
+              <m:ctrlPr>
+                <w:rPr>
+                  <w:rFonts w:ascii="Cambria Math" w:hAnsi="Cambria Math"/>
+                  <w:i/>
+                </w:rPr>
+              </m:ctrlPr>
+            </m:sSubSupPr>
+            <m:e>
+              <m:d>
+                <m:dPr>
+                  <m:begChr m:val="|"/>
+                  <m:endChr m:val="|"/>
+                  <m:ctrlPr>
+                    <w:rPr>
+                      <w:rFonts w:ascii="Cambria Math" w:hAnsi="Cambria Math"/>
+                      <w:i/>
+                    </w:rPr>
+                  </m:ctrlPr>
+                </m:dPr>
+                <m:e>
+                  <m:d>
+                    <m:dPr>
+                      <m:begChr m:val="|"/>
+                      <m:endChr m:val="|"/>
+                      <m:ctrlPr>
+                        <w:rPr>
+                          <w:rFonts w:ascii="Cambria Math" w:hAnsi="Cambria Math"/>
+                          <w:i/>
+                        </w:rPr>
+                      </m:ctrlPr>
+                    </m:dPr>
+                    <m:e>
+                      <m:r>
+                        <w:rPr>
+                          <w:rFonts w:ascii="Cambria Math" w:hAnsi="Cambria Math"/>
+                        </w:rPr>
+                        <m:t>s</m:t>
+                      </m:r>
+                    </m:e>
+                  </m:d>
+                </m:e>
+              </m:d>
+            </m:e>
+            <m:sub>
+              <m:r>
+                <w:rPr>
+                  <w:rFonts w:ascii="Cambria Math" w:hAnsi="Cambria Math"/>
+                </w:rPr>
+                <m:t>2</m:t>
+              </m:r>
+            </m:sub>
+            <m:sup>
+              <m:r>
+                <w:rPr>
+                  <w:rFonts w:ascii="Cambria Math" w:hAnsi="Cambria Math"/>
+                </w:rPr>
+                <m:t>2</m:t>
+              </m:r>
+            </m:sup>
+          </m:sSubSup>
+          <m:r>
+            <w:rPr>
+              <w:rFonts w:ascii="Cambria Math" w:hAnsi="Cambria Math"/>
+            </w:rPr>
+            <m:t>s-s*Y)</m:t>
+          </m:r>
+        </m:oMath>
+      </m:oMathPara>
+    </w:p>
+    <w:p>
+      <w:pPr>
+        <w:rPr>
+          <w:rFonts w:eastAsiaTheme="minorEastAsia"/>
+        </w:rPr>
+      </w:pPr>
+      <m:oMathPara>
+        <m:oMath>
+          <m:sSub>
+            <m:sSubPr>
+              <m:ctrlPr>
+                <w:rPr>
+                  <w:rFonts w:ascii="Cambria Math" w:hAnsi="Cambria Math"/>
+                  <w:i/>
+                </w:rPr>
+              </m:ctrlPr>
+            </m:sSubPr>
+            <m:e>
+              <m:r>
+                <w:rPr>
+                  <w:rFonts w:ascii="Cambria Math" w:hAnsi="Cambria Math"/>
+                </w:rPr>
+                <m:t>D</m:t>
+              </m:r>
+            </m:e>
+            <m:sub>
+              <m:r>
+                <w:rPr>
+                  <w:rFonts w:ascii="Cambria Math" w:hAnsi="Cambria Math"/>
+                </w:rPr>
+                <m:t>t</m:t>
+              </m:r>
+            </m:sub>
+          </m:sSub>
+          <m:r>
+            <w:rPr>
+              <w:rFonts w:ascii="Cambria Math" w:hAnsi="Cambria Math"/>
+            </w:rPr>
+            <m:t>L=2(</m:t>
+          </m:r>
+          <m:sSubSup>
+            <m:sSubSupPr>
+              <m:ctrlPr>
+                <w:rPr>
+                  <w:rFonts w:ascii="Cambria Math" w:hAnsi="Cambria Math"/>
+                  <w:i/>
+                </w:rPr>
+              </m:ctrlPr>
+            </m:sSubSupPr>
+            <m:e>
+              <m:d>
+                <m:dPr>
+                  <m:begChr m:val="|"/>
+                  <m:endChr m:val="|"/>
+                  <m:ctrlPr>
+                    <w:rPr>
+                      <w:rFonts w:ascii="Cambria Math" w:hAnsi="Cambria Math"/>
+                      <w:i/>
+                    </w:rPr>
+                  </m:ctrlPr>
+                </m:dPr>
+                <m:e>
+                  <m:d>
+                    <m:dPr>
+                      <m:begChr m:val="|"/>
+                      <m:endChr m:val="|"/>
+                      <m:ctrlPr>
+                        <w:rPr>
+                          <w:rFonts w:ascii="Cambria Math" w:hAnsi="Cambria Math"/>
+                          <w:i/>
+                        </w:rPr>
+                      </m:ctrlPr>
+                    </m:dPr>
+                    <m:e>
+                      <m:r>
+                        <w:rPr>
+                          <w:rFonts w:ascii="Cambria Math" w:hAnsi="Cambria Math"/>
+                        </w:rPr>
+                        <m:t>t</m:t>
+                      </m:r>
+                    </m:e>
+                  </m:d>
+                </m:e>
+              </m:d>
+            </m:e>
+            <m:sub>
+              <m:r>
+                <w:rPr>
+                  <w:rFonts w:ascii="Cambria Math" w:hAnsi="Cambria Math"/>
+                </w:rPr>
+                <m:t>2</m:t>
+              </m:r>
+            </m:sub>
+            <m:sup>
+              <m:r>
+                <w:rPr>
+                  <w:rFonts w:ascii="Cambria Math" w:hAnsi="Cambria Math"/>
+                </w:rPr>
+                <m:t>2</m:t>
+              </m:r>
+            </m:sup>
+          </m:sSubSup>
+          <m:r>
+            <w:rPr>
+              <w:rFonts w:ascii="Cambria Math" w:hAnsi="Cambria Math"/>
+            </w:rPr>
+            <m:t>t-Y*t)</m:t>
+          </m:r>
+        </m:oMath>
+      </m:oMathPara>
+    </w:p>
+    <w:p>
+      <w:r>
+        <w:t xml:space="preserve">and set them to zero. Between update we </w:t>
+      </w:r>
+      <w:r>
+        <w:t>normalize the previously updated component. This simplifies the code and leads to better performance in the general case of NNMF.</w:t>
+      </w:r>
+    </w:p>
+    <w:p>
+      <w:r>
+        <w:rPr>
+          <w:noProof/>
+        </w:rPr>
+        <w:lastRenderedPageBreak/>
+        <w:drawing>
+          <wp:inline distT="0" distB="0" distL="0" distR="0" wp14:anchorId="53820580" wp14:editId="420C5E3D">
+            <wp:extent cx="5657850" cy="4261132"/>
+            <wp:effectExtent l="0" t="0" r="0" b="6350"/>
+            <wp:docPr id="8" name="Grafik 8"/>
+            <wp:cNvGraphicFramePr>
+              <a:graphicFrameLocks xmlns:a="http://schemas.openxmlformats.org/drawingml/2006/main" noChangeAspect="1"/>
+            </wp:cNvGraphicFramePr>
+            <a:graphic xmlns:a="http://schemas.openxmlformats.org/drawingml/2006/main">
+              <a:graphicData uri="http://schemas.openxmlformats.org/drawingml/2006/picture">
+                <pic:pic xmlns:pic="http://schemas.openxmlformats.org/drawingml/2006/picture">
+                  <pic:nvPicPr>
+                    <pic:cNvPr id="1" name=""/>
+                    <pic:cNvPicPr/>
+                  </pic:nvPicPr>
+                  <pic:blipFill>
+                    <a:blip r:embed="rId13"/>
+                    <a:stretch>
+                      <a:fillRect/>
+                    </a:stretch>
+                  </pic:blipFill>
+                  <pic:spPr>
+                    <a:xfrm>
+                      <a:off x="0" y="0"/>
+                      <a:ext cx="5680915" cy="4278503"/>
+                    </a:xfrm>
+                    <a:prstGeom prst="rect">
+                      <a:avLst/>
+                    </a:prstGeom>
+                  </pic:spPr>
+                </pic:pic>
+              </a:graphicData>
+            </a:graphic>
+          </wp:inline>
+        </w:drawing>
+      </w:r>
+      <w:r>
+        <w:br/>
+      </w:r>
+      <w:r>
+        <w:rPr>
+          <w:noProof/>
+        </w:rPr>
+        <w:drawing>
+          <wp:inline distT="0" distB="0" distL="0" distR="0" wp14:anchorId="143253C0" wp14:editId="270A0DC5">
+            <wp:extent cx="5708650" cy="4041775"/>
+            <wp:effectExtent l="0" t="0" r="6350" b="0"/>
+            <wp:docPr id="9" name="Grafik 9"/>
+            <wp:cNvGraphicFramePr>
+              <a:graphicFrameLocks xmlns:a="http://schemas.openxmlformats.org/drawingml/2006/main" noChangeAspect="1"/>
+            </wp:cNvGraphicFramePr>
+            <a:graphic xmlns:a="http://schemas.openxmlformats.org/drawingml/2006/main">
+              <a:graphicData uri="http://schemas.openxmlformats.org/drawingml/2006/picture">
+                <pic:pic xmlns:pic="http://schemas.openxmlformats.org/drawingml/2006/picture">
+                  <pic:nvPicPr>
+                    <pic:cNvPr id="1" name=""/>
+                    <pic:cNvPicPr/>
+                  </pic:nvPicPr>
+                  <pic:blipFill>
+                    <a:blip r:embed="rId14"/>
+                    <a:stretch>
+                      <a:fillRect/>
+                    </a:stretch>
+                  </pic:blipFill>
+                  <pic:spPr>
+                    <a:xfrm>
+                      <a:off x="0" y="0"/>
+                      <a:ext cx="5725843" cy="4053948"/>
+                    </a:xfrm>
+                    <a:prstGeom prst="rect">
+                      <a:avLst/>
+                    </a:prstGeom>
+                  </pic:spPr>
+                </pic:pic>
+              </a:graphicData>
+            </a:graphic>
+          </wp:inline>
+        </w:drawing>
+      </w:r>
+      <w:r>
+        <w:br/>
+      </w:r>
+      <w:r>
+        <w:rPr>
+          <w:noProof/>
+        </w:rPr>
+        <w:lastRenderedPageBreak/>
+        <w:drawing>
+          <wp:inline distT="0" distB="0" distL="0" distR="0" wp14:anchorId="025DD9E6" wp14:editId="3C18B71A">
+            <wp:extent cx="5715000" cy="3758951"/>
+            <wp:effectExtent l="0" t="0" r="0" b="0"/>
+            <wp:docPr id="10" name="Grafik 10"/>
+            <wp:cNvGraphicFramePr>
+              <a:graphicFrameLocks xmlns:a="http://schemas.openxmlformats.org/drawingml/2006/main" noChangeAspect="1"/>
+            </wp:cNvGraphicFramePr>
+            <a:graphic xmlns:a="http://schemas.openxmlformats.org/drawingml/2006/main">
+              <a:graphicData uri="http://schemas.openxmlformats.org/drawingml/2006/picture">
+                <pic:pic xmlns:pic="http://schemas.openxmlformats.org/drawingml/2006/picture">
+                  <pic:nvPicPr>
+                    <pic:cNvPr id="1" name=""/>
+                    <pic:cNvPicPr/>
+                  </pic:nvPicPr>
+                  <pic:blipFill>
+                    <a:blip r:embed="rId15"/>
+                    <a:stretch>
+                      <a:fillRect/>
+                    </a:stretch>
+                  </pic:blipFill>
+                  <pic:spPr>
+                    <a:xfrm>
+                      <a:off x="0" y="0"/>
+                      <a:ext cx="5774117" cy="3797834"/>
+                    </a:xfrm>
+                    <a:prstGeom prst="rect">
+                      <a:avLst/>
+                    </a:prstGeom>
+                  </pic:spPr>
+                </pic:pic>
+              </a:graphicData>
+            </a:graphic>
+          </wp:inline>
+        </w:drawing>
+      </w:r>
+      <w:r>
+        <w:rPr>
+          <w:noProof/>
+        </w:rPr>
+        <w:drawing>
+          <wp:inline distT="0" distB="0" distL="0" distR="0" wp14:anchorId="55937413" wp14:editId="565B7718">
+            <wp:extent cx="6724650" cy="3695700"/>
+            <wp:effectExtent l="0" t="0" r="0" b="0"/>
+            <wp:docPr id="11" name="Grafik 11"/>
+            <wp:cNvGraphicFramePr>
+              <a:graphicFrameLocks xmlns:a="http://schemas.openxmlformats.org/drawingml/2006/main" noChangeAspect="1"/>
+            </wp:cNvGraphicFramePr>
+            <a:graphic xmlns:a="http://schemas.openxmlformats.org/drawingml/2006/main">
+              <a:graphicData uri="http://schemas.openxmlformats.org/drawingml/2006/picture">
+                <pic:pic xmlns:pic="http://schemas.openxmlformats.org/drawingml/2006/picture">
+                  <pic:nvPicPr>
+                    <pic:cNvPr id="1" name=""/>
+                    <pic:cNvPicPr/>
+                  </pic:nvPicPr>
+                  <pic:blipFill>
+                    <a:blip r:embed="rId16"/>
+                    <a:stretch>
+                      <a:fillRect/>
+                    </a:stretch>
+                  </pic:blipFill>
+                  <pic:spPr>
+                    <a:xfrm>
+                      <a:off x="0" y="0"/>
+                      <a:ext cx="6724650" cy="3695700"/>
+                    </a:xfrm>
+                    <a:prstGeom prst="rect">
+                      <a:avLst/>
+                    </a:prstGeom>
+                  </pic:spPr>
+                </pic:pic>
+              </a:graphicData>
+            </a:graphic>
+          </wp:inline>
+        </w:drawing>
+      </w:r>
+      <w:r>
+        <w:rPr>
+          <w:noProof/>
+        </w:rPr>
+        <w:lastRenderedPageBreak/>
+        <w:drawing>
+          <wp:inline distT="0" distB="0" distL="0" distR="0" wp14:anchorId="685885B4" wp14:editId="1E762292">
+            <wp:extent cx="6940550" cy="3517900"/>
+            <wp:effectExtent l="0" t="0" r="0" b="6350"/>
+            <wp:docPr id="12" name="Grafik 12"/>
+            <wp:cNvGraphicFramePr>
+              <a:graphicFrameLocks xmlns:a="http://schemas.openxmlformats.org/drawingml/2006/main" noChangeAspect="1"/>
+            </wp:cNvGraphicFramePr>
+            <a:graphic xmlns:a="http://schemas.openxmlformats.org/drawingml/2006/main">
+              <a:graphicData uri="http://schemas.openxmlformats.org/drawingml/2006/picture">
+                <pic:pic xmlns:pic="http://schemas.openxmlformats.org/drawingml/2006/picture">
+                  <pic:nvPicPr>
+                    <pic:cNvPr id="1" name=""/>
+                    <pic:cNvPicPr/>
+                  </pic:nvPicPr>
+                  <pic:blipFill>
+                    <a:blip r:embed="rId17"/>
+                    <a:stretch>
+                      <a:fillRect/>
+                    </a:stretch>
+                  </pic:blipFill>
+                  <pic:spPr>
+                    <a:xfrm>
+                      <a:off x="0" y="0"/>
+                      <a:ext cx="6940550" cy="3517900"/>
+                    </a:xfrm>
+                    <a:prstGeom prst="rect">
+                      <a:avLst/>
+                    </a:prstGeom>
+                  </pic:spPr>
+                </pic:pic>
+              </a:graphicData>
+            </a:graphic>
+          </wp:inline>
+        </w:drawing>
+      </w:r>
+      <w:r>
+        <w:rPr>
+          <w:noProof/>
+        </w:rPr>
+        <w:drawing>
+          <wp:inline distT="0" distB="0" distL="0" distR="0" wp14:anchorId="7AA82A34" wp14:editId="74903AE8">
+            <wp:extent cx="6959600" cy="3274060"/>
+            <wp:effectExtent l="0" t="0" r="0" b="2540"/>
+            <wp:docPr id="14" name="Grafik 14"/>
+            <wp:cNvGraphicFramePr>
+              <a:graphicFrameLocks xmlns:a="http://schemas.openxmlformats.org/drawingml/2006/main" noChangeAspect="1"/>
+            </wp:cNvGraphicFramePr>
+            <a:graphic xmlns:a="http://schemas.openxmlformats.org/drawingml/2006/main">
+              <a:graphicData uri="http://schemas.openxmlformats.org/drawingml/2006/picture">
+                <pic:pic xmlns:pic="http://schemas.openxmlformats.org/drawingml/2006/picture">
+                  <pic:nvPicPr>
+                    <pic:cNvPr id="1" name=""/>
+                    <pic:cNvPicPr/>
+                  </pic:nvPicPr>
+                  <pic:blipFill>
+                    <a:blip r:embed="rId18"/>
+                    <a:stretch>
+                      <a:fillRect/>
+                    </a:stretch>
+                  </pic:blipFill>
+                  <pic:spPr>
+                    <a:xfrm>
+                      <a:off x="0" y="0"/>
+                      <a:ext cx="6959600" cy="3274060"/>
+                    </a:xfrm>
+                    <a:prstGeom prst="rect">
+                      <a:avLst/>
+                    </a:prstGeom>
+                  </pic:spPr>
+                </pic:pic>
+              </a:graphicData>
+            </a:graphic>
+          </wp:inline>
+        </w:drawing>
+      </w:r>
+    </w:p>
+    <w:p/>
+    <w:p>
+      <w:r>
+        <w:rPr>
+          <w:noProof/>
+        </w:rPr>
+        <w:lastRenderedPageBreak/>
+        <w:drawing>
+          <wp:inline distT="0" distB="0" distL="0" distR="0" wp14:anchorId="26764C89" wp14:editId="4D8967FA">
+            <wp:extent cx="7188200" cy="2595245"/>
+            <wp:effectExtent l="0" t="0" r="0" b="0"/>
+            <wp:docPr id="17" name="Grafik 17"/>
+            <wp:cNvGraphicFramePr>
+              <a:graphicFrameLocks xmlns:a="http://schemas.openxmlformats.org/drawingml/2006/main" noChangeAspect="1"/>
+            </wp:cNvGraphicFramePr>
+            <a:graphic xmlns:a="http://schemas.openxmlformats.org/drawingml/2006/main">
+              <a:graphicData uri="http://schemas.openxmlformats.org/drawingml/2006/picture">
+                <pic:pic xmlns:pic="http://schemas.openxmlformats.org/drawingml/2006/picture">
+                  <pic:nvPicPr>
+                    <pic:cNvPr id="1" name=""/>
+                    <pic:cNvPicPr/>
+                  </pic:nvPicPr>
+                  <pic:blipFill>
+                    <a:blip r:embed="rId19"/>
+                    <a:stretch>
+                      <a:fillRect/>
+                    </a:stretch>
+                  </pic:blipFill>
+                  <pic:spPr>
+                    <a:xfrm>
+                      <a:off x="0" y="0"/>
+                      <a:ext cx="7188200" cy="2595245"/>
+                    </a:xfrm>
+                    <a:prstGeom prst="rect">
+                      <a:avLst/>
+                    </a:prstGeom>
+                  </pic:spPr>
+                </pic:pic>
+              </a:graphicData>
+            </a:graphic>
+          </wp:inline>
+        </w:drawing>
+      </w:r>
+    </w:p>
+    <w:p>
+      <w:r>
+        <w:t xml:space="preserve">This algorithm performs </w:t>
+      </w:r>
+      <w:r>
+        <w:t>upd</w:t>
+      </w:r>
+      <w:r>
+        <w:t xml:space="preserve">ates on the variable S and T, overall resulting in an implementation of </w:t>
+      </w:r>
+      <w:proofErr w:type="spellStart"/>
+      <w:r>
+        <w:t>blockwise</w:t>
+      </w:r>
+      <w:proofErr w:type="spellEnd"/>
+      <w:r>
+        <w:t xml:space="preserve"> coordinate descent. </w:t>
+      </w:r>
+      <w:r>
+        <w:br/>
+      </w:r>
+      <w:r>
+        <w:br/>
+        <w:t>Up until line 13</w:t>
+      </w:r>
+      <w:r>
+        <w:t xml:space="preserve">0, the code just sets the default values </w:t>
+      </w:r>
+      <w:proofErr w:type="gramStart"/>
+      <w:r>
+        <w:t>and in the case</w:t>
+      </w:r>
+      <w:proofErr w:type="gramEnd"/>
+      <w:r>
+        <w:t xml:space="preserve"> where initialization is required sets initial values according to the parameters.</w:t>
+      </w:r>
+    </w:p>
+    <w:p>
+      <w:r>
+        <w:t>Between the lines 131 and 140, nec</w:t>
+      </w:r>
+      <w:r>
+        <w:t xml:space="preserve">essary modifications for the orthogonality </w:t>
+      </w:r>
+      <w:proofErr w:type="spellStart"/>
+      <w:r>
+        <w:t>regularizers</w:t>
+      </w:r>
+      <w:proofErr w:type="spellEnd"/>
+      <w:r>
+        <w:t xml:space="preserve"> are performed. Including normalization of S and generation of the variable </w:t>
+      </w:r>
+      <w:proofErr w:type="spellStart"/>
+      <w:proofErr w:type="gramStart"/>
+      <w:r>
+        <w:rPr>
+          <w:b/>
+          <w:i/>
+          <w:sz w:val="20"/>
+          <w:szCs w:val="20"/>
+        </w:rPr>
+        <w:t>opts.hilf</w:t>
+      </w:r>
+      <w:proofErr w:type="spellEnd"/>
+      <w:proofErr w:type="gramEnd"/>
+      <w:r>
+        <w:t>.</w:t>
+      </w:r>
+      <w:r>
+        <w:t xml:space="preserve"> This variable will be needed when computing the gradients of either of the orthogonality </w:t>
+      </w:r>
+      <w:proofErr w:type="spellStart"/>
+      <w:r>
+        <w:t>regularizers</w:t>
+      </w:r>
+      <w:proofErr w:type="spellEnd"/>
+      <w:r>
+        <w:t>.</w:t>
+      </w:r>
+    </w:p>
+    <w:p>
+      <w:r>
+        <w:t>Between the lines 142 and 152, cross validation is performed, if required.</w:t>
+      </w:r>
+    </w:p>
+    <w:p>
+      <w:r>
+        <w:t xml:space="preserve">The rest of the code consists of the repeated updates performed by </w:t>
+      </w:r>
+      <w:proofErr w:type="spellStart"/>
+      <w:r>
+        <w:rPr>
+          <w:i/>
+        </w:rPr>
+        <w:t>S_update</w:t>
+      </w:r>
+      <w:proofErr w:type="spellEnd"/>
+      <w:r>
+        <w:t xml:space="preserve"> and </w:t>
+      </w:r>
+      <w:proofErr w:type="spellStart"/>
+      <w:r>
+        <w:rPr>
+          <w:i/>
+        </w:rPr>
+        <w:t>T_update</w:t>
+      </w:r>
+      <w:proofErr w:type="spellEnd"/>
+      <w:r>
+        <w:t xml:space="preserve">, and in the </w:t>
+      </w:r>
+      <w:proofErr w:type="gramStart"/>
+      <w:r>
+        <w:t>case</w:t>
+      </w:r>
+      <w:proofErr w:type="gramEnd"/>
+      <w:r>
+        <w:t xml:space="preserve"> you activate diagnostic, it contains the computation and plotting of the curve of the objective function and the gram matrix of S.</w:t>
+      </w:r>
+    </w:p>
+    <w:p/>
+    <w:p>
+      <w:r>
+        <w:rPr>
+          <w:noProof/>
+        </w:rPr>
+        <w:lastRenderedPageBreak/>
+        <w:drawing>
+          <wp:inline distT="0" distB="0" distL="0" distR="0" wp14:anchorId="38B448D8" wp14:editId="650E7BBD">
+            <wp:extent cx="6508750" cy="3674745"/>
+            <wp:effectExtent l="0" t="0" r="6350" b="1905"/>
+            <wp:docPr id="19" name="Grafik 19"/>
+            <wp:cNvGraphicFramePr>
+              <a:graphicFrameLocks xmlns:a="http://schemas.openxmlformats.org/drawingml/2006/main" noChangeAspect="1"/>
+            </wp:cNvGraphicFramePr>
+            <a:graphic xmlns:a="http://schemas.openxmlformats.org/drawingml/2006/main">
+              <a:graphicData uri="http://schemas.openxmlformats.org/drawingml/2006/picture">
+                <pic:pic xmlns:pic="http://schemas.openxmlformats.org/drawingml/2006/picture">
+                  <pic:nvPicPr>
+                    <pic:cNvPr id="1" name=""/>
+                    <pic:cNvPicPr/>
+                  </pic:nvPicPr>
+                  <pic:blipFill>
+                    <a:blip r:embed="rId20"/>
+                    <a:stretch>
+                      <a:fillRect/>
+                    </a:stretch>
+                  </pic:blipFill>
+                  <pic:spPr>
+                    <a:xfrm>
+                      <a:off x="0" y="0"/>
+                      <a:ext cx="6508750" cy="3674745"/>
+                    </a:xfrm>
+                    <a:prstGeom prst="rect">
+                      <a:avLst/>
+                    </a:prstGeom>
+                  </pic:spPr>
+                </pic:pic>
+              </a:graphicData>
+            </a:graphic>
+          </wp:inline>
+        </w:drawing>
+      </w:r>
+    </w:p>
+    <w:p>
+      <w:pPr>
+        <w:rPr>
+          <w:lang w:val="de-AT"/>
+        </w:rPr>
+      </w:pPr>
+      <w:r>
+        <w:rPr>
+          <w:noProof/>
+        </w:rPr>
+        <w:drawing>
+          <wp:inline distT="0" distB="0" distL="0" distR="0" wp14:anchorId="6692A6C2" wp14:editId="3084DF17">
+            <wp:extent cx="5972810" cy="3752215"/>
+            <wp:effectExtent l="0" t="0" r="8890" b="635"/>
+            <wp:docPr id="20" name="Grafik 20"/>
+            <wp:cNvGraphicFramePr>
+              <a:graphicFrameLocks xmlns:a="http://schemas.openxmlformats.org/drawingml/2006/main" noChangeAspect="1"/>
+            </wp:cNvGraphicFramePr>
+            <a:graphic xmlns:a="http://schemas.openxmlformats.org/drawingml/2006/main">
+              <a:graphicData uri="http://schemas.openxmlformats.org/drawingml/2006/picture">
+                <pic:pic xmlns:pic="http://schemas.openxmlformats.org/drawingml/2006/picture">
+                  <pic:nvPicPr>
+                    <pic:cNvPr id="1" name=""/>
+                    <pic:cNvPicPr/>
+                  </pic:nvPicPr>
+                  <pic:blipFill>
+                    <a:blip r:embed="rId21"/>
+                    <a:stretch>
+                      <a:fillRect/>
+                    </a:stretch>
+                  </pic:blipFill>
+                  <pic:spPr>
+                    <a:xfrm>
+                      <a:off x="0" y="0"/>
+                      <a:ext cx="5972810" cy="3752215"/>
+                    </a:xfrm>
+                    <a:prstGeom prst="rect">
+                      <a:avLst/>
+                    </a:prstGeom>
+                  </pic:spPr>
+                </pic:pic>
+              </a:graphicData>
+            </a:graphic>
+          </wp:inline>
+        </w:drawing>
+      </w:r>
+    </w:p>
+    <w:p>
+      <w:pPr>
+        <w:rPr>
+          <w:lang w:val="de-AT"/>
+        </w:rPr>
+      </w:pPr>
+    </w:p>
+    <w:p>
+      <w:r>
+        <w:t>This algorithm performs a g</w:t>
+      </w:r>
+      <w:r>
+        <w:t>radient descent with exact line search update for the variables in T.</w:t>
+      </w:r>
+    </w:p>
+    <w:p>
+      <w:r>
+        <w:lastRenderedPageBreak/>
+        <w:t>Initially possible nan values are replaced by zeros in line 2. Between line 10 and 16 the matrix T gets column wise normalized, while the rows of S get multiplied by the normalization, to ensure consistency.</w:t>
+      </w:r>
+    </w:p>
+    <w:p>
+      <w:r>
+        <w:t>In line 18 and 19, two e</w:t>
+      </w:r>
+      <w:r>
+        <w:t>ssential components of the gradient with regards to T are computed, namely those who summed up are the gradient of the error in the 2-norm squared between the movie Y and S*T.</w:t>
+      </w:r>
+    </w:p>
+    <w:p>
+      <w:r>
+        <w:t xml:space="preserve">Between line 21 and </w:t>
+      </w:r>
+      <w:r>
+        <w:t>4</w:t>
+      </w:r>
+      <w:r>
+        <w:t xml:space="preserve">0 the </w:t>
+      </w:r>
+      <w:r>
+        <w:t xml:space="preserve">necessary terms for the gradient of the correlation </w:t>
+      </w:r>
+      <w:proofErr w:type="spellStart"/>
+      <w:r>
+        <w:t>regularizer</w:t>
+      </w:r>
+      <w:proofErr w:type="spellEnd"/>
+      <w:r>
+        <w:t xml:space="preserve"> and of the Total Variation </w:t>
+      </w:r>
+      <w:proofErr w:type="spellStart"/>
+      <w:r>
+        <w:t>regularizer</w:t>
+      </w:r>
+      <w:proofErr w:type="spellEnd"/>
+      <w:r>
+        <w:t xml:space="preserve"> are computed.</w:t>
+      </w:r>
+      <w:r>
+        <w:br/>
+      </w:r>
+    </w:p>
+    <w:p>
+      <w:r>
+        <w:t xml:space="preserve">Further in line 42 </w:t>
+      </w:r>
+      <w:r>
+        <w:t xml:space="preserve">and 44 </w:t>
+      </w:r>
+      <w:r>
+        <w:t>the s</w:t>
+      </w:r>
+      <w:r>
+        <w:t>urface projection on the non-negativity constraint</w:t>
+      </w:r>
+      <w:r>
+        <w:t xml:space="preserve"> of the gradient is performed. </w:t>
+      </w:r>
+      <w:r>
+        <w:br/>
+      </w:r>
+      <w:r>
+        <w:br/>
+        <w:t xml:space="preserve">Between line 46 and 50 the algorithm computes to optimal learning rate (exact line search). This is not true in the case of the correlation </w:t>
+      </w:r>
+      <w:proofErr w:type="spellStart"/>
+      <w:r>
+        <w:t>regularizer</w:t>
+      </w:r>
+      <w:proofErr w:type="spellEnd"/>
+      <w:r>
+        <w:t>!</w:t>
+      </w:r>
+      <w:r>
+        <w:br/>
+      </w:r>
+      <w:r>
+        <w:br/>
+        <w:t>Line 52 and 53 remove nan values and infinities from the learning rate.</w:t>
+      </w:r>
+    </w:p>
+    <w:p>
+      <w:r>
+        <w:t>Line 55 to 57 performs the gradient descent step.</w:t>
+      </w:r>
+    </w:p>
+    <w:p>
+      <w:r>
+        <w:t xml:space="preserve">Line 58 projects back onto the surface of the </w:t>
+      </w:r>
+      <w:proofErr w:type="spellStart"/>
+      <w:proofErr w:type="gramStart"/>
+      <w:r>
+        <w:t>non negativity</w:t>
+      </w:r>
+      <w:proofErr w:type="spellEnd"/>
+      <w:proofErr w:type="gramEnd"/>
+      <w:r>
+        <w:t xml:space="preserve"> constraint.</w:t>
+      </w:r>
+    </w:p>
+    <w:p/>
+    <w:p>
       <w:bookmarkStart w:id="0" w:name="_GoBack"/>
       <w:bookmarkEnd w:id="0"/>
-    </w:p>
-    <w:p>
-      <w:pPr>
-        <w:pStyle w:val="berschrift1"/>
-      </w:pPr>
-      <w:r>
-        <w:t>SID-sub-routines</w:t>
+      <w:r>
+        <w:t xml:space="preserve"> </w:t>
       </w:r>
     </w:p>
     <w:p>
@@ -7311,19 +8810,17 @@
           <w:lang w:val="de-AT"/>
         </w:rPr>
       </w:pPr>
-      <w:proofErr w:type="spellStart"/>
       <w:r>
         <w:rPr>
           <w:lang w:val="de-AT"/>
         </w:rPr>
-        <w:t>Psf</w:t>
-      </w:r>
-      <w:proofErr w:type="spellEnd"/>
+        <w:t>4</w:t>
+      </w:r>
       <w:r>
         <w:rPr>
           <w:lang w:val="de-AT"/>
         </w:rPr>
-        <w:t xml:space="preserve"> muss normalisiert sein damit</w:t>
+        <w:t>Psf muss normalisiert sein damit</w:t>
       </w:r>
     </w:p>
     <w:p>
@@ -8626,7 +10123,7 @@
 </file>
 
 <file path=customXml/itemProps1.xml><?xml version="1.0" encoding="utf-8"?>
-<ds:datastoreItem xmlns:ds="http://schemas.openxmlformats.org/officeDocument/2006/customXml" ds:itemID="{7CE03009-E657-4E40-98C0-20E108067629}">
+<ds:datastoreItem xmlns:ds="http://schemas.openxmlformats.org/officeDocument/2006/customXml" ds:itemID="{5EDD4530-B2B9-4FF9-B9E0-F23A3091FE6C}">
   <ds:schemaRefs>
     <ds:schemaRef ds:uri="http://schemas.openxmlformats.org/officeDocument/2006/bibliography"/>
   </ds:schemaRefs>

</xml_diff>

<commit_message>
update manual added option
</commit_message>
<xml_diff>
--- a/SID-manual.docx
+++ b/SID-manual.docx
@@ -52,13 +52,9 @@
           <w:color w:val="2F5496" w:themeColor="accent1" w:themeShade="BF"/>
           <w:sz w:val="26"/>
           <w:szCs w:val="26"/>
-          <w:lang w:val="de-AT"/>
         </w:rPr>
       </w:pPr>
       <w:r>
-        <w:rPr>
-          <w:lang w:val="de-AT"/>
-        </w:rPr>
         <w:br w:type="page"/>
       </w:r>
     </w:p>
@@ -949,24 +945,14 @@
       <w:r>
         <w:t xml:space="preserve">Figure </w:t>
       </w:r>
-      <w:r>
-        <w:fldChar w:fldCharType="begin"/>
-      </w:r>
-      <w:r>
-        <w:instrText xml:space="preserve"> SEQ Figure \* ARABIC </w:instrText>
-      </w:r>
-      <w:r>
-        <w:fldChar w:fldCharType="separate"/>
-      </w:r>
-      <w:r>
-        <w:rPr>
-          <w:noProof/>
-        </w:rPr>
-        <w:t>1</w:t>
-      </w:r>
-      <w:r>
-        <w:fldChar w:fldCharType="end"/>
-      </w:r>
+      <w:fldSimple w:instr=" SEQ Figure \* ARABIC ">
+        <w:r>
+          <w:rPr>
+            <w:noProof/>
+          </w:rPr>
+          <w:t>1</w:t>
+        </w:r>
+      </w:fldSimple>
       <w:r>
         <w:t xml:space="preserve">: </w:t>
       </w:r>
@@ -2699,24 +2685,14 @@
       <w:r>
         <w:t xml:space="preserve">Figure </w:t>
       </w:r>
-      <w:r>
-        <w:fldChar w:fldCharType="begin"/>
-      </w:r>
-      <w:r>
-        <w:instrText xml:space="preserve"> SEQ Figure \* ARABIC </w:instrText>
-      </w:r>
-      <w:r>
-        <w:fldChar w:fldCharType="separate"/>
-      </w:r>
-      <w:r>
-        <w:rPr>
-          <w:noProof/>
-        </w:rPr>
-        <w:t>2</w:t>
-      </w:r>
-      <w:r>
-        <w:fldChar w:fldCharType="end"/>
-      </w:r>
+      <w:fldSimple w:instr=" SEQ Figure \* ARABIC ">
+        <w:r>
+          <w:rPr>
+            <w:noProof/>
+          </w:rPr>
+          <w:t>2</w:t>
+        </w:r>
+      </w:fldSimple>
       <w:r>
         <w:t>: Case 1</w:t>
       </w:r>
@@ -2773,24 +2749,14 @@
       <w:r>
         <w:t xml:space="preserve">Figure </w:t>
       </w:r>
-      <w:r>
-        <w:fldChar w:fldCharType="begin"/>
-      </w:r>
-      <w:r>
-        <w:instrText xml:space="preserve"> SEQ Figure \* ARABIC </w:instrText>
-      </w:r>
-      <w:r>
-        <w:fldChar w:fldCharType="separate"/>
-      </w:r>
-      <w:r>
-        <w:rPr>
-          <w:noProof/>
-        </w:rPr>
-        <w:t>3</w:t>
-      </w:r>
-      <w:r>
-        <w:fldChar w:fldCharType="end"/>
-      </w:r>
+      <w:fldSimple w:instr=" SEQ Figure \* ARABIC ">
+        <w:r>
+          <w:rPr>
+            <w:noProof/>
+          </w:rPr>
+          <w:t>3</w:t>
+        </w:r>
+      </w:fldSimple>
       <w:r>
         <w:t>: Case 2</w:t>
       </w:r>
@@ -2847,24 +2813,14 @@
       <w:r>
         <w:t xml:space="preserve">Figure </w:t>
       </w:r>
-      <w:r>
-        <w:fldChar w:fldCharType="begin"/>
-      </w:r>
-      <w:r>
-        <w:instrText xml:space="preserve"> SEQ Figure \* ARABIC </w:instrText>
-      </w:r>
-      <w:r>
-        <w:fldChar w:fldCharType="separate"/>
-      </w:r>
-      <w:r>
-        <w:rPr>
-          <w:noProof/>
-        </w:rPr>
-        <w:t>4</w:t>
-      </w:r>
-      <w:r>
-        <w:fldChar w:fldCharType="end"/>
-      </w:r>
+      <w:fldSimple w:instr=" SEQ Figure \* ARABIC ">
+        <w:r>
+          <w:rPr>
+            <w:noProof/>
+          </w:rPr>
+          <w:t>4</w:t>
+        </w:r>
+      </w:fldSimple>
       <w:r>
         <w:t>: Case 3</w:t>
       </w:r>
@@ -4981,17 +4937,7 @@
           <w:sz w:val="20"/>
           <w:szCs w:val="20"/>
         </w:rPr>
-        <w:t>Input.segmentation.</w:t>
-      </w:r>
-      <w:r>
-        <w:rPr>
-          <w:rFonts w:eastAsiaTheme="minorEastAsia"/>
-          <w:b/>
-          <w:i/>
-          <w:sz w:val="20"/>
-          <w:szCs w:val="20"/>
-        </w:rPr>
-        <w:t>bottom</w:t>
+        <w:t>Input.segmentation.bottom</w:t>
       </w:r>
       <w:proofErr w:type="gramEnd"/>
       <w:r>
@@ -5015,19 +4961,7 @@
         <w:rPr>
           <w:rFonts w:eastAsiaTheme="minorEastAsia"/>
         </w:rPr>
-        <w:t xml:space="preserve">with a </w:t>
-      </w:r>
-      <w:r>
-        <w:rPr>
-          <w:rFonts w:eastAsiaTheme="minorEastAsia"/>
-        </w:rPr>
-        <w:t>larger</w:t>
-      </w:r>
-      <w:r>
-        <w:rPr>
-          <w:rFonts w:eastAsiaTheme="minorEastAsia"/>
-        </w:rPr>
-        <w:t xml:space="preserve"> z-coordinate than this threshold.</w:t>
+        <w:t>with a larger z-coordinate than this threshold.</w:t>
       </w:r>
     </w:p>
     <w:p>
@@ -5358,6 +5292,33 @@
       <w:proofErr w:type="spellEnd"/>
       <w:r>
         <w:t xml:space="preserve"> by setting their Lagrange multipliers:</w:t>
+      </w:r>
+    </w:p>
+    <w:p>
+      <w:proofErr w:type="spellStart"/>
+      <w:r>
+        <w:rPr>
+          <w:b/>
+          <w:i/>
+          <w:sz w:val="20"/>
+          <w:szCs w:val="20"/>
+        </w:rPr>
+        <w:t>Input.SID_</w:t>
+      </w:r>
+      <w:proofErr w:type="gramStart"/>
+      <w:r>
+        <w:rPr>
+          <w:b/>
+          <w:i/>
+          <w:sz w:val="20"/>
+          <w:szCs w:val="20"/>
+        </w:rPr>
+        <w:t>optimization.spatial</w:t>
+      </w:r>
+      <w:proofErr w:type="spellEnd"/>
+      <w:proofErr w:type="gramEnd"/>
+      <w:r>
+        <w:t xml:space="preserve"> Lagrange multiplier of spatial update</w:t>
       </w:r>
     </w:p>
     <w:tbl>
@@ -5429,54 +5390,7 @@
                 <w:sz w:val="20"/>
                 <w:szCs w:val="20"/>
               </w:rPr>
-              <w:t>Input.</w:t>
-            </w:r>
-            <w:r>
-              <w:rPr>
-                <w:b/>
-                <w:i/>
-                <w:sz w:val="20"/>
-                <w:szCs w:val="20"/>
-              </w:rPr>
-              <w:t xml:space="preserve"> </w:t>
-            </w:r>
-            <w:r>
-              <w:rPr>
-                <w:b/>
-                <w:i/>
-                <w:sz w:val="20"/>
-                <w:szCs w:val="20"/>
-              </w:rPr>
-              <w:t>SID_optimization_</w:t>
-            </w:r>
-            <w:proofErr w:type="gramStart"/>
-            <w:r>
-              <w:rPr>
-                <w:b/>
-                <w:i/>
-                <w:sz w:val="20"/>
-                <w:szCs w:val="20"/>
-              </w:rPr>
-              <w:t>args</w:t>
-            </w:r>
-            <w:r>
-              <w:rPr>
-                <w:b/>
-                <w:i/>
-                <w:sz w:val="20"/>
-                <w:szCs w:val="20"/>
-              </w:rPr>
-              <w:t>.lamb</w:t>
-            </w:r>
-            <w:proofErr w:type="gramEnd"/>
-            <w:r>
-              <w:rPr>
-                <w:b/>
-                <w:i/>
-                <w:sz w:val="20"/>
-                <w:szCs w:val="20"/>
-              </w:rPr>
-              <w:t>_</w:t>
+              <w:t>lamb_</w:t>
             </w:r>
             <w:r>
               <w:rPr>
@@ -5555,46 +5469,9 @@
                 <w:sz w:val="20"/>
                 <w:szCs w:val="20"/>
               </w:rPr>
-              <w:t>Input.</w:t>
-            </w:r>
-            <w:r>
-              <w:rPr>
-                <w:b/>
-                <w:i/>
-                <w:sz w:val="20"/>
-                <w:szCs w:val="20"/>
-              </w:rPr>
-              <w:t xml:space="preserve"> </w:t>
-            </w:r>
-            <w:r>
-              <w:rPr>
-                <w:b/>
-                <w:i/>
-                <w:sz w:val="20"/>
-                <w:szCs w:val="20"/>
-              </w:rPr>
-              <w:t>SID_optimization_</w:t>
-            </w:r>
-            <w:proofErr w:type="gramStart"/>
-            <w:r>
-              <w:rPr>
-                <w:b/>
-                <w:i/>
-                <w:sz w:val="20"/>
-                <w:szCs w:val="20"/>
-              </w:rPr>
-              <w:t>args</w:t>
-            </w:r>
-            <w:r>
-              <w:rPr>
-                <w:b/>
-                <w:i/>
-                <w:sz w:val="20"/>
-                <w:szCs w:val="20"/>
-              </w:rPr>
-              <w:t>.lamb</w:t>
-            </w:r>
-            <w:proofErr w:type="gramEnd"/>
+              <w:lastRenderedPageBreak/>
+              <w:t>lamb</w:t>
+            </w:r>
             <w:r>
               <w:rPr>
                 <w:b/>
@@ -5681,55 +5558,7 @@
                 <w:sz w:val="20"/>
                 <w:szCs w:val="20"/>
               </w:rPr>
-              <w:lastRenderedPageBreak/>
-              <w:t>Input.</w:t>
-            </w:r>
-            <w:r>
-              <w:rPr>
-                <w:b/>
-                <w:i/>
-                <w:sz w:val="20"/>
-                <w:szCs w:val="20"/>
-              </w:rPr>
-              <w:t xml:space="preserve"> </w:t>
-            </w:r>
-            <w:r>
-              <w:rPr>
-                <w:b/>
-                <w:i/>
-                <w:sz w:val="20"/>
-                <w:szCs w:val="20"/>
-              </w:rPr>
-              <w:t>SID_optimization_</w:t>
-            </w:r>
-            <w:proofErr w:type="gramStart"/>
-            <w:r>
-              <w:rPr>
-                <w:b/>
-                <w:i/>
-                <w:sz w:val="20"/>
-                <w:szCs w:val="20"/>
-              </w:rPr>
-              <w:t>args</w:t>
-            </w:r>
-            <w:r>
-              <w:rPr>
-                <w:b/>
-                <w:i/>
-                <w:sz w:val="20"/>
-                <w:szCs w:val="20"/>
-              </w:rPr>
-              <w:t>.lamb</w:t>
-            </w:r>
-            <w:proofErr w:type="gramEnd"/>
-            <w:r>
-              <w:rPr>
-                <w:b/>
-                <w:i/>
-                <w:sz w:val="20"/>
-                <w:szCs w:val="20"/>
-              </w:rPr>
-              <w:t>_</w:t>
+              <w:t>lamb_</w:t>
             </w:r>
             <w:r>
               <w:rPr>
@@ -5779,13 +5608,7 @@
               <w:rPr>
                 <w:rFonts w:eastAsiaTheme="minorEastAsia"/>
               </w:rPr>
-              <w:t xml:space="preserve">-norm </w:t>
-            </w:r>
-            <w:r>
-              <w:rPr>
-                <w:rFonts w:eastAsiaTheme="minorEastAsia"/>
-              </w:rPr>
-              <w:t>of the Gramm matrix</w:t>
+              <w:t>-norm of the Gramm matrix</w:t>
             </w:r>
           </w:p>
         </w:tc>
@@ -5800,12 +5623,181 @@
       </w:pPr>
     </w:p>
     <w:p>
+      <w:proofErr w:type="spellStart"/>
+      <w:r>
+        <w:rPr>
+          <w:b/>
+          <w:i/>
+          <w:sz w:val="20"/>
+          <w:szCs w:val="20"/>
+        </w:rPr>
+        <w:t>Input.SID_</w:t>
+      </w:r>
+      <w:proofErr w:type="gramStart"/>
+      <w:r>
+        <w:rPr>
+          <w:b/>
+          <w:i/>
+          <w:sz w:val="20"/>
+          <w:szCs w:val="20"/>
+        </w:rPr>
+        <w:t>optimization.</w:t>
+      </w:r>
+      <w:r>
+        <w:rPr>
+          <w:b/>
+          <w:i/>
+          <w:sz w:val="20"/>
+          <w:szCs w:val="20"/>
+        </w:rPr>
+        <w:t>tempora</w:t>
+      </w:r>
+      <w:r>
+        <w:rPr>
+          <w:b/>
+          <w:i/>
+          <w:sz w:val="20"/>
+          <w:szCs w:val="20"/>
+        </w:rPr>
+        <w:t>l</w:t>
+      </w:r>
+      <w:proofErr w:type="spellEnd"/>
+      <w:proofErr w:type="gramEnd"/>
+      <w:r>
+        <w:t xml:space="preserve"> Lagrange multiplier of </w:t>
+      </w:r>
+      <w:r>
+        <w:t>tempora</w:t>
+      </w:r>
+      <w:r>
+        <w:t>l update</w:t>
+      </w:r>
+    </w:p>
+    <w:tbl>
+      <w:tblPr>
+        <w:tblStyle w:val="Tabellenraster"/>
+        <w:tblW w:w="9247" w:type="dxa"/>
+        <w:tblLook w:val="04A0" w:firstRow="1" w:lastRow="0" w:firstColumn="1" w:lastColumn="0" w:noHBand="0" w:noVBand="1"/>
+      </w:tblPr>
+      <w:tblGrid>
+        <w:gridCol w:w="4409"/>
+        <w:gridCol w:w="4838"/>
+      </w:tblGrid>
+      <w:tr>
+        <w:trPr>
+          <w:trHeight w:val="264"/>
+        </w:trPr>
+        <w:tc>
+          <w:tcPr>
+            <w:tcW w:w="4409" w:type="dxa"/>
+          </w:tcPr>
+          <w:p>
+            <w:pPr>
+              <w:rPr>
+                <w:sz w:val="20"/>
+                <w:szCs w:val="20"/>
+              </w:rPr>
+            </w:pPr>
+            <w:r>
+              <w:rPr>
+                <w:sz w:val="20"/>
+                <w:szCs w:val="20"/>
+              </w:rPr>
+              <w:t>Name of field:</w:t>
+            </w:r>
+          </w:p>
+        </w:tc>
+        <w:tc>
+          <w:tcPr>
+            <w:tcW w:w="4838" w:type="dxa"/>
+          </w:tcPr>
+          <w:p>
+            <w:r>
+              <w:t>meaning</w:t>
+            </w:r>
+          </w:p>
+        </w:tc>
+      </w:tr>
+      <w:tr>
+        <w:trPr>
+          <w:trHeight w:val="271"/>
+        </w:trPr>
+        <w:tc>
+          <w:tcPr>
+            <w:tcW w:w="4409" w:type="dxa"/>
+          </w:tcPr>
+          <w:p>
+            <w:pPr>
+              <w:rPr>
+                <w:b/>
+                <w:i/>
+                <w:sz w:val="20"/>
+                <w:szCs w:val="20"/>
+              </w:rPr>
+            </w:pPr>
+            <w:r>
+              <w:rPr>
+                <w:b/>
+                <w:i/>
+                <w:sz w:val="20"/>
+                <w:szCs w:val="20"/>
+              </w:rPr>
+              <w:t>Lambda</w:t>
+            </w:r>
+          </w:p>
+        </w:tc>
+        <w:tc>
+          <w:tcPr>
+            <w:tcW w:w="4838" w:type="dxa"/>
+          </w:tcPr>
+          <w:p>
+            <m:oMath>
+              <m:sSup>
+                <m:sSupPr>
+                  <m:ctrlPr>
+                    <w:rPr>
+                      <w:rFonts w:ascii="Cambria Math" w:hAnsi="Cambria Math"/>
+                      <w:i/>
+                    </w:rPr>
+                  </m:ctrlPr>
+                </m:sSupPr>
+                <m:e>
+                  <m:r>
+                    <w:rPr>
+                      <w:rFonts w:ascii="Cambria Math" w:hAnsi="Cambria Math"/>
+                    </w:rPr>
+                    <m:t>L</m:t>
+                  </m:r>
+                </m:e>
+                <m:sup>
+                  <m:r>
+                    <w:rPr>
+                      <w:rFonts w:ascii="Cambria Math" w:hAnsi="Cambria Math"/>
+                    </w:rPr>
+                    <m:t>1</m:t>
+                  </m:r>
+                </m:sup>
+              </m:sSup>
+            </m:oMath>
+            <w:r>
+              <w:rPr>
+                <w:rFonts w:eastAsiaTheme="minorEastAsia"/>
+              </w:rPr>
+              <w:t>-regularization</w:t>
+            </w:r>
+          </w:p>
+        </w:tc>
+      </w:tr>
+    </w:tbl>
+    <w:p>
       <w:pPr>
         <w:autoSpaceDE w:val="0"/>
         <w:autoSpaceDN w:val="0"/>
         <w:adjustRightInd w:val="0"/>
         <w:spacing w:after="0" w:line="240" w:lineRule="auto"/>
       </w:pPr>
+      <w:bookmarkStart w:id="0" w:name="_GoBack"/>
+      <w:bookmarkEnd w:id="0"/>
       <w:r>
         <w:br/>
         <w:t>Usually a value of 1e-4 is a good choice. Should the number of neurons significantly decrease during the optimization procedure, it may be too large and should be entirely turned off or</w:t>
@@ -5903,12 +5895,7 @@
         <w:t xml:space="preserve"> </w:t>
       </w:r>
       <w:r>
-        <w:t>true. This will help to merge components and the</w:t>
-      </w:r>
-      <w:bookmarkStart w:id="0" w:name="_GoBack"/>
-      <w:bookmarkEnd w:id="0"/>
-      <w:r>
-        <w:t xml:space="preserve">reby getting rid of fragments that would be otherwise picked up as neurons. </w:t>
+        <w:t xml:space="preserve">true. This will help to merge components and thereby getting rid of fragments that would be otherwise picked up as neurons. </w:t>
       </w:r>
       <w:r>
         <w:br/>
@@ -7275,13 +7262,7 @@
         <w:t>This algorithm performs a g</w:t>
       </w:r>
       <w:r>
-        <w:t xml:space="preserve">radient descent with exact line search update for the variables in </w:t>
-      </w:r>
-      <w:r>
-        <w:t>S</w:t>
-      </w:r>
-      <w:r>
-        <w:t>.</w:t>
+        <w:t>radient descent with exact line search update for the variables in S.</w:t>
       </w:r>
     </w:p>
     <w:p>
@@ -7942,10 +7923,7 @@
     </w:p>
     <w:p>
       <w:r>
-        <w:t>Line 6 to 21: Set default</w:t>
-      </w:r>
-      <w:r>
-        <w:t xml:space="preserve"> values for parameters not set by user.</w:t>
+        <w:t>Line 6 to 21: Set default values for parameters not set by user.</w:t>
       </w:r>
       <w:r>
         <w:br/>
@@ -8286,10 +8264,7 @@
       </w:r>
       <w:r>
         <w:br/>
-        <w:t>Line 45 to 62: check if the dimensions of timeseries and template have the right number of components, according to whether</w:t>
-      </w:r>
-      <w:r>
-        <w:t xml:space="preserve"> </w:t>
+        <w:t xml:space="preserve">Line 45 to 62: check if the dimensions of timeseries and template have the right number of components, according to whether </w:t>
       </w:r>
       <w:proofErr w:type="spellStart"/>
       <w:r>
@@ -8301,10 +8276,7 @@
       </w:r>
       <w:proofErr w:type="spellEnd"/>
       <w:r>
-        <w:t xml:space="preserve"> is true,</w:t>
-      </w:r>
-      <w:r>
-        <w:t xml:space="preserve"> or not. Generate the sub array of template corresponding to the indices found in line 44. If </w:t>
+        <w:t xml:space="preserve"> is true, or not. Generate the sub array of template corresponding to the indices found in line 44. If </w:t>
       </w:r>
       <w:proofErr w:type="spellStart"/>
       <w:r>
@@ -8354,13 +8326,7 @@
       </w:r>
     </w:p>
     <w:p/>
-    <w:p>
-      <w:pPr>
-        <w:rPr>
-          <w:lang w:val="de-AT"/>
-        </w:rPr>
-      </w:pPr>
-    </w:p>
+    <w:p/>
     <w:sectPr>
       <w:pgSz w:w="12240" w:h="15840"/>
       <w:pgMar w:top="1417" w:right="1417" w:bottom="1134" w:left="1417" w:header="708" w:footer="708" w:gutter="0"/>
@@ -9004,7 +8970,7 @@
   <w:style w:type="paragraph" w:default="1" w:styleId="Standard">
     <w:name w:val="Normal"/>
     <w:qFormat/>
-    <w:rsid w:val="00473EB1"/>
+    <w:rsid w:val="00A3294E"/>
   </w:style>
   <w:style w:type="paragraph" w:styleId="berschrift1">
     <w:name w:val="heading 1"/>
@@ -9654,7 +9620,7 @@
 </file>
 
 <file path=customXml/itemProps1.xml><?xml version="1.0" encoding="utf-8"?>
-<ds:datastoreItem xmlns:ds="http://schemas.openxmlformats.org/officeDocument/2006/customXml" ds:itemID="{25CA8478-D0B2-4F61-A579-64F5CD1C5B45}">
+<ds:datastoreItem xmlns:ds="http://schemas.openxmlformats.org/officeDocument/2006/customXml" ds:itemID="{9C4103D4-894E-48E4-841B-BBB0F199FA75}">
   <ds:schemaRefs>
     <ds:schemaRef ds:uri="http://schemas.openxmlformats.org/officeDocument/2006/bibliography"/>
   </ds:schemaRefs>

</xml_diff>